<commit_message>
criei as 3 fases do personagem 3 em html
</commit_message>
<xml_diff>
--- a/materiais-complementares/Roteiro do jogo.docx
+++ b/materiais-complementares/Roteiro do jogo.docx
@@ -333,27 +333,13 @@
         <w:rPr>
           <w:lang w:val="pt-BR"/>
         </w:rPr>
-        <w:t xml:space="preserve">usuário do tempo, isso mesmo você pode viajar até o dia do </w:t>
-      </w:r>
-      <w:proofErr w:type="gramStart"/>
-      <w:r>
-        <w:rPr>
-          <w:lang w:val="pt-BR"/>
-        </w:rPr>
-        <w:t xml:space="preserve">aniversário </w:t>
-      </w:r>
-      <w:r>
-        <w:rPr>
-          <w:lang w:val="pt-BR"/>
-        </w:rPr>
-        <w:t xml:space="preserve"> de</w:t>
-      </w:r>
-      <w:proofErr w:type="gramEnd"/>
-      <w:r>
-        <w:rPr>
-          <w:lang w:val="pt-BR"/>
-        </w:rPr>
-        <w:t xml:space="preserve"> 170 anos </w:t>
+        <w:t xml:space="preserve">usuário do tempo, isso mesmo você pode viajar até o dia do aniversário </w:t>
+      </w:r>
+      <w:r>
+        <w:rPr>
+          <w:lang w:val="pt-BR"/>
+        </w:rPr>
+        <w:t xml:space="preserve"> de 170 anos </w:t>
       </w:r>
       <w:r>
         <w:rPr>
@@ -2009,27 +1995,13 @@
         <w:rPr>
           <w:lang w:val="pt-BR"/>
         </w:rPr>
-        <w:t xml:space="preserve"> que te abandonou, jogue tudo no </w:t>
-      </w:r>
-      <w:proofErr w:type="gramStart"/>
-      <w:r>
-        <w:rPr>
-          <w:lang w:val="pt-BR"/>
-        </w:rPr>
-        <w:t xml:space="preserve">caldeirão </w:t>
-      </w:r>
-      <w:r>
-        <w:rPr>
-          <w:lang w:val="pt-BR"/>
-        </w:rPr>
-        <w:t xml:space="preserve"> e</w:t>
-      </w:r>
-      <w:proofErr w:type="gramEnd"/>
-      <w:r>
-        <w:rPr>
-          <w:lang w:val="pt-BR"/>
-        </w:rPr>
-        <w:t xml:space="preserve"> digas as seguintes palavras: “</w:t>
+        <w:t xml:space="preserve"> que te abandonou, jogue tudo no caldeirão </w:t>
+      </w:r>
+      <w:r>
+        <w:rPr>
+          <w:lang w:val="pt-BR"/>
+        </w:rPr>
+        <w:t xml:space="preserve"> e digas as seguintes palavras: “</w:t>
       </w:r>
       <w:r>
         <w:rPr>
@@ -3020,7 +2992,6 @@
         <w:t xml:space="preserve"> chegou </w:t>
       </w:r>
       <w:proofErr w:type="spellStart"/>
-      <w:proofErr w:type="gramStart"/>
       <w:r>
         <w:rPr>
           <w:lang w:val="pt-BR"/>
@@ -3028,7 +2999,6 @@
         <w:t>a</w:t>
       </w:r>
       <w:proofErr w:type="spellEnd"/>
-      <w:proofErr w:type="gramEnd"/>
       <w:r>
         <w:rPr>
           <w:lang w:val="pt-BR"/>
@@ -3223,22 +3193,12 @@
         </w:rPr>
         <w:t xml:space="preserve"> você recomenda para </w:t>
       </w:r>
-      <w:proofErr w:type="spellStart"/>
-      <w:proofErr w:type="gramStart"/>
-      <w:r>
-        <w:rPr>
-          <w:lang w:val="pt-BR"/>
-        </w:rPr>
-        <w:t>ajuda-</w:t>
-      </w:r>
-      <w:r>
-        <w:rPr>
-          <w:lang w:val="pt-BR"/>
-        </w:rPr>
-        <w:t>la</w:t>
-      </w:r>
-      <w:proofErr w:type="spellEnd"/>
-      <w:proofErr w:type="gramEnd"/>
+      <w:r>
+        <w:rPr>
+          <w:lang w:val="pt-BR"/>
+        </w:rPr>
+        <w:t>ajudá-la</w:t>
+      </w:r>
       <w:r>
         <w:rPr>
           <w:lang w:val="pt-BR"/>

</xml_diff>